<commit_message>
Cambio de mio a MIO
</commit_message>
<xml_diff>
--- a/Vision_General_Pry.docx
+++ b/Vision_General_Pry.docx
@@ -41,46 +41,44 @@
         </w:rPr>
         <w:t xml:space="preserve">la administración y recaudo de los pasajes del sistema de transporte masivo </w:t>
       </w:r>
-      <w:proofErr w:type="spellStart"/>
-      <w:r>
-        <w:rPr>
-          <w:lang w:val="es-ES"/>
-        </w:rPr>
-        <w:t>mio</w:t>
-      </w:r>
-      <w:proofErr w:type="spellEnd"/>
-      <w:r>
-        <w:rPr>
-          <w:lang w:val="es-ES"/>
-        </w:rPr>
-        <w:t xml:space="preserve"> en Santiago de Cali. Este sistema tecnológico deberá ser un gran apoyo para el MIO, esto con el fin de buscar que el </w:t>
-      </w:r>
-      <w:r>
-        <w:rPr>
-          <w:lang w:val="es-ES"/>
-        </w:rPr>
-        <w:t>recaudo</w:t>
-      </w:r>
-      <w:r>
-        <w:rPr>
-          <w:lang w:val="es-ES"/>
-        </w:rPr>
-        <w:t xml:space="preserve"> de los pasajes sea eficiente</w:t>
-      </w:r>
-      <w:r>
-        <w:rPr>
-          <w:lang w:val="es-ES"/>
-        </w:rPr>
-        <w:t xml:space="preserve"> y rentable</w:t>
-      </w:r>
-      <w:r>
-        <w:rPr>
-          <w:lang w:val="es-ES"/>
-        </w:rPr>
-        <w:t>.</w:t>
+      <w:r>
+        <w:rPr>
+          <w:lang w:val="es-ES"/>
+        </w:rPr>
+        <w:t>MIO</w:t>
       </w:r>
       <w:bookmarkStart w:id="0" w:name="_GoBack"/>
       <w:bookmarkEnd w:id="0"/>
+      <w:r>
+        <w:rPr>
+          <w:lang w:val="es-ES"/>
+        </w:rPr>
+        <w:t xml:space="preserve"> en Santiago de Cali. Este sistema tecnológico deberá ser un gran apoyo para el MIO, esto con el fin de buscar que el </w:t>
+      </w:r>
+      <w:r>
+        <w:rPr>
+          <w:lang w:val="es-ES"/>
+        </w:rPr>
+        <w:t>recaudo</w:t>
+      </w:r>
+      <w:r>
+        <w:rPr>
+          <w:lang w:val="es-ES"/>
+        </w:rPr>
+        <w:t xml:space="preserve"> de los pasajes sea eficiente</w:t>
+      </w:r>
+      <w:r>
+        <w:rPr>
+          <w:lang w:val="es-ES"/>
+        </w:rPr>
+        <w:t xml:space="preserve"> y rentable</w:t>
+      </w:r>
+      <w:r>
+        <w:rPr>
+          <w:lang w:val="es-ES"/>
+        </w:rPr>
+        <w:t>.</w:t>
+      </w:r>
     </w:p>
     <w:p>
       <w:pPr>

</xml_diff>